<commit_message>
Vision for Hoekulator has been reviewed
Coauthor: Laila & Nicki
Reviewer: Rasmus
</commit_message>
<xml_diff>
--- a/02 Requirements & Analysis/Vision for Hoekulator.docx
+++ b/02 Requirements & Analysis/Vision for Hoekulator.docx
@@ -181,7 +181,52 @@
           <w:szCs w:val="24"/>
           <w:lang w:val="da-DK" w:eastAsia="en-CA"/>
         </w:rPr>
-        <w:t>Applikationen gør det nemt for den studerende ved at facilitere en opstilling der overholder gældende regnskabsmetoder. Den sparer tid ved at mellemresultater automatisk udregnes i baggrunden så den studerende blot skal angive de kendte data. Herved reduceres sandsynligheden for fejl og mangler.</w:t>
+        <w:t>Applikationen gør det nemt for den studerende ved at facilitere en opstilling der overholder gældende regnskabsmetoder. Den sparer tid ved at mellemresultater automatisk udregnes i baggrunden</w:t>
+      </w:r>
+      <w:r>
+        <w:rPr>
+          <w:rFonts w:ascii="Calibri" w:eastAsia="Times New Roman" w:hAnsi="Calibri" w:cs="Calibri"/>
+          <w:sz w:val="24"/>
+          <w:szCs w:val="24"/>
+          <w:lang w:val="da-DK" w:eastAsia="en-CA"/>
+        </w:rPr>
+        <w:t xml:space="preserve"> og vises efter ønske.</w:t>
+      </w:r>
+      <w:r>
+        <w:rPr>
+          <w:rFonts w:ascii="Calibri" w:eastAsia="Times New Roman" w:hAnsi="Calibri" w:cs="Calibri"/>
+          <w:sz w:val="24"/>
+          <w:szCs w:val="24"/>
+          <w:lang w:val="da-DK" w:eastAsia="en-CA"/>
+        </w:rPr>
+        <w:t xml:space="preserve"> </w:t>
+      </w:r>
+      <w:r>
+        <w:rPr>
+          <w:rFonts w:ascii="Calibri" w:eastAsia="Times New Roman" w:hAnsi="Calibri" w:cs="Calibri"/>
+          <w:sz w:val="24"/>
+          <w:szCs w:val="24"/>
+          <w:lang w:val="da-DK" w:eastAsia="en-CA"/>
+        </w:rPr>
+        <w:t>Altså skal</w:t>
+      </w:r>
+      <w:r>
+        <w:rPr>
+          <w:rFonts w:ascii="Calibri" w:eastAsia="Times New Roman" w:hAnsi="Calibri" w:cs="Calibri"/>
+          <w:sz w:val="24"/>
+          <w:szCs w:val="24"/>
+          <w:lang w:val="da-DK" w:eastAsia="en-CA"/>
+        </w:rPr>
+        <w:t xml:space="preserve"> den studerende blot angive de kendte data. Herved reduceres sandsynligheden for fejl og mangler.</w:t>
+      </w:r>
+      <w:r>
+        <w:rPr>
+          <w:rFonts w:ascii="Calibri" w:eastAsia="Times New Roman" w:hAnsi="Calibri" w:cs="Calibri"/>
+          <w:sz w:val="24"/>
+          <w:szCs w:val="24"/>
+          <w:lang w:val="da-DK" w:eastAsia="en-CA"/>
+        </w:rPr>
+        <w:t xml:space="preserve"> </w:t>
       </w:r>
     </w:p>
     <w:p>
@@ -242,7 +287,18 @@
           <w:szCs w:val="24"/>
           <w:lang w:val="da-DK" w:eastAsia="en-CA"/>
         </w:rPr>
-        <w:t>eksportering</w:t>
+        <w:t>eksporteri</w:t>
+      </w:r>
+      <w:bookmarkStart w:id="0" w:name="_GoBack"/>
+      <w:bookmarkEnd w:id="0"/>
+      <w:r>
+        <w:rPr>
+          <w:rFonts w:ascii="Calibri" w:eastAsia="Times New Roman" w:hAnsi="Calibri" w:cs="Calibri"/>
+          <w:sz w:val="24"/>
+          <w:szCs w:val="24"/>
+          <w:lang w:val="da-DK" w:eastAsia="en-CA"/>
+        </w:rPr>
+        <w:t>ng</w:t>
       </w:r>
       <w:proofErr w:type="spellEnd"/>
       <w:r>
@@ -252,27 +308,7 @@
           <w:szCs w:val="24"/>
           <w:lang w:val="da-DK" w:eastAsia="en-CA"/>
         </w:rPr>
-        <w:t xml:space="preserve"> til de mest benyttede </w:t>
-      </w:r>
-      <w:proofErr w:type="gramStart"/>
-      <w:r>
-        <w:rPr>
-          <w:rFonts w:ascii="Calibri" w:eastAsia="Times New Roman" w:hAnsi="Calibri" w:cs="Calibri"/>
-          <w:sz w:val="24"/>
-          <w:szCs w:val="24"/>
-          <w:lang w:val="da-DK" w:eastAsia="en-CA"/>
-        </w:rPr>
-        <w:t>fil formater</w:t>
-      </w:r>
-      <w:proofErr w:type="gramEnd"/>
-      <w:r>
-        <w:rPr>
-          <w:rFonts w:ascii="Calibri" w:eastAsia="Times New Roman" w:hAnsi="Calibri" w:cs="Calibri"/>
-          <w:sz w:val="24"/>
-          <w:szCs w:val="24"/>
-          <w:lang w:val="da-DK" w:eastAsia="en-CA"/>
-        </w:rPr>
-        <w:t>.</w:t>
+        <w:t xml:space="preserve"> til de mest benyttede filformater.</w:t>
       </w:r>
     </w:p>
     <w:p>
@@ -1053,32 +1089,33 @@
     </w:p>
     <w:p>
       <w:pPr>
-        <w:rPr>
-          <w:rFonts w:ascii="Calibri" w:eastAsia="Times New Roman" w:hAnsi="Calibri" w:cs="Calibri"/>
-          <w:sz w:val="24"/>
-          <w:szCs w:val="24"/>
-          <w:lang w:val="da-DK" w:eastAsia="en-CA"/>
-        </w:rPr>
-      </w:pPr>
-      <w:r>
-        <w:rPr>
-          <w:rFonts w:ascii="Calibri" w:eastAsia="Times New Roman" w:hAnsi="Calibri" w:cs="Calibri"/>
-          <w:sz w:val="24"/>
-          <w:szCs w:val="24"/>
-          <w:lang w:val="da-DK" w:eastAsia="en-CA"/>
-        </w:rPr>
-        <w:t>Fejlde</w:t>
-      </w:r>
-      <w:bookmarkStart w:id="0" w:name="_GoBack"/>
-      <w:bookmarkEnd w:id="0"/>
-      <w:r>
-        <w:rPr>
-          <w:rFonts w:ascii="Calibri" w:eastAsia="Times New Roman" w:hAnsi="Calibri" w:cs="Calibri"/>
-          <w:sz w:val="24"/>
-          <w:szCs w:val="24"/>
-          <w:lang w:val="da-DK" w:eastAsia="en-CA"/>
-        </w:rPr>
-        <w:t>tektion</w:t>
+        <w:pStyle w:val="Listeafsnit"/>
+        <w:ind w:left="432"/>
+        <w:rPr>
+          <w:rFonts w:ascii="Calibri" w:eastAsia="Times New Roman" w:hAnsi="Calibri" w:cs="Calibri"/>
+          <w:sz w:val="24"/>
+          <w:szCs w:val="24"/>
+          <w:lang w:val="da-DK" w:eastAsia="en-CA"/>
+        </w:rPr>
+      </w:pPr>
+    </w:p>
+    <w:p>
+      <w:pPr>
+        <w:rPr>
+          <w:rFonts w:ascii="Calibri" w:eastAsia="Times New Roman" w:hAnsi="Calibri" w:cs="Calibri"/>
+          <w:sz w:val="24"/>
+          <w:szCs w:val="24"/>
+          <w:lang w:val="da-DK" w:eastAsia="en-CA"/>
+        </w:rPr>
+      </w:pPr>
+      <w:r>
+        <w:rPr>
+          <w:rFonts w:ascii="Calibri" w:eastAsia="Times New Roman" w:hAnsi="Calibri" w:cs="Calibri"/>
+          <w:sz w:val="24"/>
+          <w:szCs w:val="24"/>
+          <w:lang w:val="da-DK" w:eastAsia="en-CA"/>
+        </w:rPr>
+        <w:t>Fejldetektion</w:t>
       </w:r>
     </w:p>
     <w:p>
@@ -1090,15 +1127,6 @@
           <w:lang w:val="da-DK" w:eastAsia="en-CA"/>
         </w:rPr>
       </w:pPr>
-      <w:r>
-        <w:rPr>
-          <w:rFonts w:ascii="Calibri" w:eastAsia="Times New Roman" w:hAnsi="Calibri" w:cs="Calibri"/>
-          <w:sz w:val="32"/>
-          <w:szCs w:val="32"/>
-          <w:lang w:val="da-DK" w:eastAsia="en-CA"/>
-        </w:rPr>
-        <w:br w:type="page"/>
-      </w:r>
     </w:p>
     <w:sectPr>
       <w:pgSz w:w="12240" w:h="15840"/>

</xml_diff>